<commit_message>
Page is functioning and processing user input to the function.
</commit_message>
<xml_diff>
--- a/Behavior_specs_table.docx
+++ b/Behavior_specs_table.docx
@@ -244,7 +244,7 @@
                 <w:sz w:val="32"/>
                 <w:szCs w:val="32"/>
               </w:rPr>
-              <w:t>Replace “</w:t>
+              <w:t>Replace “apple” with “-</w:t>
             </w:r>
             <w:proofErr w:type="spellStart"/>
             <w:r>
@@ -252,7 +252,7 @@
                 <w:sz w:val="32"/>
                 <w:szCs w:val="32"/>
               </w:rPr>
-              <w:t>i</w:t>
+              <w:t>ppl</w:t>
             </w:r>
             <w:proofErr w:type="spellEnd"/>
             <w:r>
@@ -260,7 +260,14 @@
                 <w:sz w:val="32"/>
                 <w:szCs w:val="32"/>
               </w:rPr>
-              <w:t>” with “-“</w:t>
+              <w:t>-</w:t>
+            </w:r>
+            <w:r>
+              <w:rPr>
+                <w:sz w:val="32"/>
+                <w:szCs w:val="32"/>
+              </w:rPr>
+              <w:t>“</w:t>
             </w:r>
           </w:p>
         </w:tc>
@@ -306,6 +313,24 @@
               </w:rPr>
               <w:t>-</w:t>
             </w:r>
+            <w:proofErr w:type="spellStart"/>
+            <w:proofErr w:type="gramStart"/>
+            <w:r>
+              <w:rPr>
+                <w:sz w:val="32"/>
+                <w:szCs w:val="32"/>
+              </w:rPr>
+              <w:t>ppl</w:t>
+            </w:r>
+            <w:proofErr w:type="spellEnd"/>
+            <w:proofErr w:type="gramEnd"/>
+            <w:r>
+              <w:rPr>
+                <w:sz w:val="32"/>
+                <w:szCs w:val="32"/>
+              </w:rPr>
+              <w:t>-</w:t>
+            </w:r>
           </w:p>
         </w:tc>
       </w:tr>
@@ -326,142 +351,105 @@
                 <w:sz w:val="32"/>
                 <w:szCs w:val="32"/>
               </w:rPr>
-              <w:t>Replace “</w:t>
-            </w:r>
-            <w:r>
-              <w:rPr>
-                <w:sz w:val="32"/>
-                <w:szCs w:val="32"/>
-              </w:rPr>
-              <w:t>o</w:t>
-            </w:r>
-            <w:r>
-              <w:rPr>
-                <w:sz w:val="32"/>
-                <w:szCs w:val="32"/>
-              </w:rPr>
-              <w:t>” with “-“</w:t>
-            </w:r>
-          </w:p>
-        </w:tc>
-        <w:tc>
-          <w:tcPr>
-            <w:tcW w:w="2952" w:type="dxa"/>
-          </w:tcPr>
-          <w:p>
-            <w:pPr>
-              <w:rPr>
-                <w:sz w:val="32"/>
-                <w:szCs w:val="32"/>
-              </w:rPr>
-            </w:pPr>
-            <w:proofErr w:type="gramStart"/>
-            <w:r>
-              <w:rPr>
-                <w:sz w:val="32"/>
-                <w:szCs w:val="32"/>
-              </w:rPr>
-              <w:t>o</w:t>
-            </w:r>
-            <w:proofErr w:type="gramEnd"/>
-          </w:p>
-        </w:tc>
-        <w:tc>
-          <w:tcPr>
-            <w:tcW w:w="2952" w:type="dxa"/>
-          </w:tcPr>
-          <w:p>
-            <w:pPr>
-              <w:rPr>
-                <w:sz w:val="32"/>
-                <w:szCs w:val="32"/>
-              </w:rPr>
-            </w:pPr>
-            <w:r>
-              <w:rPr>
-                <w:sz w:val="32"/>
-                <w:szCs w:val="32"/>
-              </w:rPr>
-              <w:t>-</w:t>
-            </w:r>
-          </w:p>
-        </w:tc>
-      </w:tr>
-      <w:tr>
-        <w:tc>
-          <w:tcPr>
-            <w:tcW w:w="2952" w:type="dxa"/>
-          </w:tcPr>
-          <w:p>
-            <w:pPr>
-              <w:rPr>
-                <w:sz w:val="32"/>
-                <w:szCs w:val="32"/>
-              </w:rPr>
-            </w:pPr>
-            <w:r>
-              <w:rPr>
-                <w:sz w:val="32"/>
-                <w:szCs w:val="32"/>
-              </w:rPr>
-              <w:t>Replace “</w:t>
-            </w:r>
-            <w:r>
-              <w:rPr>
-                <w:sz w:val="32"/>
-                <w:szCs w:val="32"/>
-              </w:rPr>
-              <w:t>u</w:t>
-            </w:r>
-            <w:r>
-              <w:rPr>
-                <w:sz w:val="32"/>
-                <w:szCs w:val="32"/>
-              </w:rPr>
-              <w:t>” with “-“</w:t>
-            </w:r>
-          </w:p>
-        </w:tc>
-        <w:tc>
-          <w:tcPr>
-            <w:tcW w:w="2952" w:type="dxa"/>
-          </w:tcPr>
-          <w:p>
-            <w:pPr>
-              <w:rPr>
-                <w:sz w:val="32"/>
-                <w:szCs w:val="32"/>
-              </w:rPr>
-            </w:pPr>
-            <w:proofErr w:type="gramStart"/>
-            <w:r>
-              <w:rPr>
-                <w:sz w:val="32"/>
-                <w:szCs w:val="32"/>
-              </w:rPr>
-              <w:t>u</w:t>
-            </w:r>
-            <w:proofErr w:type="gramEnd"/>
-          </w:p>
-        </w:tc>
-        <w:tc>
-          <w:tcPr>
-            <w:tcW w:w="2952" w:type="dxa"/>
-          </w:tcPr>
-          <w:p>
-            <w:pPr>
-              <w:rPr>
-                <w:sz w:val="32"/>
-                <w:szCs w:val="32"/>
-              </w:rPr>
-            </w:pPr>
-            <w:r>
-              <w:rPr>
-                <w:sz w:val="32"/>
-                <w:szCs w:val="32"/>
-              </w:rPr>
-              <w:t>-</w:t>
-            </w:r>
+              <w:t>Replace “Hello world” with “H-</w:t>
+            </w:r>
+            <w:proofErr w:type="spellStart"/>
+            <w:r>
+              <w:rPr>
+                <w:sz w:val="32"/>
+                <w:szCs w:val="32"/>
+              </w:rPr>
+              <w:t>ll</w:t>
+            </w:r>
+            <w:proofErr w:type="spellEnd"/>
+            <w:r>
+              <w:rPr>
+                <w:sz w:val="32"/>
+                <w:szCs w:val="32"/>
+              </w:rPr>
+              <w:t>- w-</w:t>
+            </w:r>
+            <w:proofErr w:type="spellStart"/>
+            <w:r>
+              <w:rPr>
+                <w:sz w:val="32"/>
+                <w:szCs w:val="32"/>
+              </w:rPr>
+              <w:t>rld</w:t>
+            </w:r>
+            <w:proofErr w:type="spellEnd"/>
+            <w:r>
+              <w:rPr>
+                <w:sz w:val="32"/>
+                <w:szCs w:val="32"/>
+              </w:rPr>
+              <w:t>“</w:t>
+            </w:r>
+          </w:p>
+        </w:tc>
+        <w:tc>
+          <w:tcPr>
+            <w:tcW w:w="2952" w:type="dxa"/>
+          </w:tcPr>
+          <w:p>
+            <w:pPr>
+              <w:rPr>
+                <w:sz w:val="32"/>
+                <w:szCs w:val="32"/>
+              </w:rPr>
+            </w:pPr>
+            <w:r>
+              <w:rPr>
+                <w:sz w:val="32"/>
+                <w:szCs w:val="32"/>
+              </w:rPr>
+              <w:t>Hello world</w:t>
+            </w:r>
+          </w:p>
+        </w:tc>
+        <w:tc>
+          <w:tcPr>
+            <w:tcW w:w="2952" w:type="dxa"/>
+          </w:tcPr>
+          <w:p>
+            <w:pPr>
+              <w:rPr>
+                <w:sz w:val="32"/>
+                <w:szCs w:val="32"/>
+              </w:rPr>
+            </w:pPr>
+            <w:r>
+              <w:rPr>
+                <w:sz w:val="32"/>
+                <w:szCs w:val="32"/>
+              </w:rPr>
+              <w:t>H-</w:t>
+            </w:r>
+            <w:proofErr w:type="spellStart"/>
+            <w:r>
+              <w:rPr>
+                <w:sz w:val="32"/>
+                <w:szCs w:val="32"/>
+              </w:rPr>
+              <w:t>ll</w:t>
+            </w:r>
+            <w:proofErr w:type="spellEnd"/>
+            <w:r>
+              <w:rPr>
+                <w:sz w:val="32"/>
+                <w:szCs w:val="32"/>
+              </w:rPr>
+              <w:t>- w-</w:t>
+            </w:r>
+            <w:proofErr w:type="spellStart"/>
+            <w:r>
+              <w:rPr>
+                <w:sz w:val="32"/>
+                <w:szCs w:val="32"/>
+              </w:rPr>
+              <w:t>rld</w:t>
+            </w:r>
+            <w:proofErr w:type="spellEnd"/>
           </w:p>
         </w:tc>
       </w:tr>

</xml_diff>